<commit_message>
Update Configurable Bundles in Salesforce CPQ.docx
</commit_message>
<xml_diff>
--- a/Prepare for Your Salesforce CPQ Specialist Credential/17% Bundle Configurations/Configurable Bundles in Salesforce CPQ.docx
+++ b/Prepare for Your Salesforce CPQ Specialist Credential/17% Bundle Configurations/Configurable Bundles in Salesforce CPQ.docx
@@ -864,7 +864,7 @@
                     </pic:cNvPicPr>
                   </pic:nvPicPr>
                   <pic:blipFill>
-                    <a:blip r:embed="rId5">
+                    <a:blip r:embed="rId7">
                       <a:extLst>
                         <a:ext uri="{28A0092B-C50C-407E-A947-70E740481C1C}">
                           <a14:useLocalDpi xmlns:a14="http://schemas.microsoft.com/office/drawing/2010/main" val="0"/>
@@ -2274,6 +2274,1538 @@
       </w:r>
     </w:p>
     <w:p/>
+    <w:p>
+      <w:pPr>
+        <w:pStyle w:val="Heading2"/>
+        <w:shd w:val="clear" w:color="auto" w:fill="F5F5F5"/>
+        <w:rPr>
+          <w:rFonts w:ascii="Segoe UI" w:hAnsi="Segoe UI" w:cs="Segoe UI"/>
+          <w:color w:val="333333"/>
+        </w:rPr>
+      </w:pPr>
+      <w:r>
+        <w:rPr>
+          <w:rFonts w:ascii="Segoe UI" w:hAnsi="Segoe UI" w:cs="Segoe UI"/>
+          <w:color w:val="333333"/>
+        </w:rPr>
+        <w:t>Option Type</w:t>
+      </w:r>
+    </w:p>
+    <w:p>
+      <w:pPr>
+        <w:pStyle w:val="NormalWeb"/>
+        <w:shd w:val="clear" w:color="auto" w:fill="F5F5F5"/>
+        <w:rPr>
+          <w:rFonts w:ascii="Segoe UI" w:hAnsi="Segoe UI" w:cs="Segoe UI"/>
+          <w:color w:val="1E1E1E"/>
+        </w:rPr>
+      </w:pPr>
+      <w:r>
+        <w:rPr>
+          <w:rFonts w:ascii="Segoe UI" w:hAnsi="Segoe UI" w:cs="Segoe UI"/>
+          <w:color w:val="1E1E1E"/>
+        </w:rPr>
+        <w:t>When you build a bundle, one of the most important things to decide is how to handle option quantity while on the Quote Line Editor. Sales reps can typically change quantity on the Quote Line Editor, but if you’re trying to control quantities within the bundle you may not want them to make changes. The Option Type field on the option tells Salesforce CPQ exactly what to do with quantity.</w:t>
+      </w:r>
+    </w:p>
+    <w:p>
+      <w:pPr>
+        <w:pStyle w:val="NormalWeb"/>
+        <w:shd w:val="clear" w:color="auto" w:fill="F5F5F5"/>
+        <w:rPr>
+          <w:rFonts w:ascii="Segoe UI" w:hAnsi="Segoe UI" w:cs="Segoe UI"/>
+          <w:color w:val="1E1E1E"/>
+        </w:rPr>
+      </w:pPr>
+      <w:r>
+        <w:rPr>
+          <w:rFonts w:ascii="Segoe UI" w:hAnsi="Segoe UI" w:cs="Segoe UI"/>
+          <w:color w:val="1E1E1E"/>
+        </w:rPr>
+        <w:t>In the table, you can see that even though the quantity of the option is always 2, and the quantity of the bundle is always 3, the quantity of the quote line behaves differently for every Option Type.</w:t>
+      </w:r>
+    </w:p>
+    <w:tbl>
+      <w:tblPr>
+        <w:tblW w:w="0" w:type="auto"/>
+        <w:shd w:val="clear" w:color="auto" w:fill="F5F5F5"/>
+        <w:tblCellMar>
+          <w:top w:w="15" w:type="dxa"/>
+          <w:left w:w="15" w:type="dxa"/>
+          <w:bottom w:w="15" w:type="dxa"/>
+          <w:right w:w="15" w:type="dxa"/>
+        </w:tblCellMar>
+        <w:tblLook w:val="04A0" w:firstRow="1" w:lastRow="0" w:firstColumn="1" w:lastColumn="0" w:noHBand="0" w:noVBand="1"/>
+      </w:tblPr>
+      <w:tblGrid>
+        <w:gridCol w:w="1226"/>
+        <w:gridCol w:w="2229"/>
+        <w:gridCol w:w="2681"/>
+        <w:gridCol w:w="1015"/>
+        <w:gridCol w:w="1056"/>
+        <w:gridCol w:w="1137"/>
+      </w:tblGrid>
+      <w:tr>
+        <w:trPr>
+          <w:tblHeader/>
+        </w:trPr>
+        <w:tc>
+          <w:tcPr>
+            <w:tcW w:w="0" w:type="auto"/>
+            <w:tcBorders>
+              <w:top w:val="single" w:sz="6" w:space="0" w:color="E2E2E2"/>
+              <w:left w:val="single" w:sz="6" w:space="0" w:color="E2E2E2"/>
+              <w:bottom w:val="single" w:sz="24" w:space="0" w:color="E2E2E2"/>
+              <w:right w:val="single" w:sz="6" w:space="0" w:color="E2E2E2"/>
+            </w:tcBorders>
+            <w:shd w:val="clear" w:color="auto" w:fill="FFFFFF"/>
+            <w:vAlign w:val="center"/>
+            <w:hideMark/>
+          </w:tcPr>
+          <w:p>
+            <w:pPr>
+              <w:rPr>
+                <w:rFonts w:ascii="Segoe UI" w:hAnsi="Segoe UI" w:cs="Segoe UI"/>
+                <w:b/>
+                <w:bCs/>
+                <w:color w:val="1E1E1C"/>
+              </w:rPr>
+            </w:pPr>
+            <w:r>
+              <w:rPr>
+                <w:rFonts w:ascii="Segoe UI" w:hAnsi="Segoe UI" w:cs="Segoe UI"/>
+                <w:b/>
+                <w:bCs/>
+                <w:color w:val="1E1E1C"/>
+              </w:rPr>
+              <w:t>Option Type</w:t>
+            </w:r>
+          </w:p>
+        </w:tc>
+        <w:tc>
+          <w:tcPr>
+            <w:tcW w:w="0" w:type="auto"/>
+            <w:tcBorders>
+              <w:top w:val="single" w:sz="6" w:space="0" w:color="E2E2E2"/>
+              <w:bottom w:val="single" w:sz="24" w:space="0" w:color="E2E2E2"/>
+              <w:right w:val="single" w:sz="6" w:space="0" w:color="E2E2E2"/>
+            </w:tcBorders>
+            <w:shd w:val="clear" w:color="auto" w:fill="FFFFFF"/>
+            <w:vAlign w:val="center"/>
+            <w:hideMark/>
+          </w:tcPr>
+          <w:p>
+            <w:pPr>
+              <w:rPr>
+                <w:rFonts w:ascii="Segoe UI" w:hAnsi="Segoe UI" w:cs="Segoe UI"/>
+                <w:b/>
+                <w:bCs/>
+                <w:color w:val="1E1E1C"/>
+              </w:rPr>
+            </w:pPr>
+            <w:r>
+              <w:rPr>
+                <w:rFonts w:ascii="Segoe UI" w:hAnsi="Segoe UI" w:cs="Segoe UI"/>
+                <w:b/>
+                <w:bCs/>
+                <w:color w:val="1E1E1C"/>
+              </w:rPr>
+              <w:t>Behavior</w:t>
+            </w:r>
+          </w:p>
+        </w:tc>
+        <w:tc>
+          <w:tcPr>
+            <w:tcW w:w="0" w:type="auto"/>
+            <w:tcBorders>
+              <w:top w:val="single" w:sz="6" w:space="0" w:color="E2E2E2"/>
+              <w:bottom w:val="single" w:sz="24" w:space="0" w:color="E2E2E2"/>
+              <w:right w:val="single" w:sz="6" w:space="0" w:color="E2E2E2"/>
+            </w:tcBorders>
+            <w:shd w:val="clear" w:color="auto" w:fill="FFFFFF"/>
+            <w:vAlign w:val="center"/>
+            <w:hideMark/>
+          </w:tcPr>
+          <w:p>
+            <w:pPr>
+              <w:rPr>
+                <w:rFonts w:ascii="Segoe UI" w:hAnsi="Segoe UI" w:cs="Segoe UI"/>
+                <w:b/>
+                <w:bCs/>
+                <w:color w:val="1E1E1C"/>
+              </w:rPr>
+            </w:pPr>
+            <w:r>
+              <w:rPr>
+                <w:rFonts w:ascii="Segoe UI" w:hAnsi="Segoe UI" w:cs="Segoe UI"/>
+                <w:b/>
+                <w:bCs/>
+                <w:color w:val="1E1E1C"/>
+              </w:rPr>
+              <w:t>Example</w:t>
+            </w:r>
+          </w:p>
+        </w:tc>
+        <w:tc>
+          <w:tcPr>
+            <w:tcW w:w="0" w:type="auto"/>
+            <w:tcBorders>
+              <w:top w:val="single" w:sz="6" w:space="0" w:color="E2E2E2"/>
+              <w:bottom w:val="single" w:sz="24" w:space="0" w:color="E2E2E2"/>
+              <w:right w:val="single" w:sz="6" w:space="0" w:color="E2E2E2"/>
+            </w:tcBorders>
+            <w:shd w:val="clear" w:color="auto" w:fill="FFFFFF"/>
+            <w:vAlign w:val="center"/>
+            <w:hideMark/>
+          </w:tcPr>
+          <w:p>
+            <w:pPr>
+              <w:rPr>
+                <w:rFonts w:ascii="Segoe UI" w:hAnsi="Segoe UI" w:cs="Segoe UI"/>
+                <w:b/>
+                <w:bCs/>
+                <w:color w:val="1E1E1C"/>
+              </w:rPr>
+            </w:pPr>
+            <w:r>
+              <w:rPr>
+                <w:rFonts w:ascii="Segoe UI" w:hAnsi="Segoe UI" w:cs="Segoe UI"/>
+                <w:b/>
+                <w:bCs/>
+                <w:color w:val="1E1E1C"/>
+              </w:rPr>
+              <w:t>Quantity</w:t>
+            </w:r>
+            <w:r>
+              <w:rPr>
+                <w:rFonts w:ascii="Segoe UI" w:hAnsi="Segoe UI" w:cs="Segoe UI"/>
+                <w:b/>
+                <w:bCs/>
+                <w:color w:val="1E1E1C"/>
+              </w:rPr>
+              <w:br/>
+              <w:t>on the option</w:t>
+            </w:r>
+          </w:p>
+        </w:tc>
+        <w:tc>
+          <w:tcPr>
+            <w:tcW w:w="0" w:type="auto"/>
+            <w:tcBorders>
+              <w:top w:val="single" w:sz="6" w:space="0" w:color="E2E2E2"/>
+              <w:bottom w:val="single" w:sz="24" w:space="0" w:color="E2E2E2"/>
+              <w:right w:val="single" w:sz="6" w:space="0" w:color="E2E2E2"/>
+            </w:tcBorders>
+            <w:shd w:val="clear" w:color="auto" w:fill="FFFFFF"/>
+            <w:vAlign w:val="center"/>
+            <w:hideMark/>
+          </w:tcPr>
+          <w:p>
+            <w:pPr>
+              <w:rPr>
+                <w:rFonts w:ascii="Segoe UI" w:hAnsi="Segoe UI" w:cs="Segoe UI"/>
+                <w:b/>
+                <w:bCs/>
+                <w:color w:val="1E1E1C"/>
+              </w:rPr>
+            </w:pPr>
+            <w:r>
+              <w:rPr>
+                <w:rFonts w:ascii="Segoe UI" w:hAnsi="Segoe UI" w:cs="Segoe UI"/>
+                <w:b/>
+                <w:bCs/>
+                <w:color w:val="1E1E1C"/>
+              </w:rPr>
+              <w:t>Quantity</w:t>
+            </w:r>
+            <w:r>
+              <w:rPr>
+                <w:rFonts w:ascii="Segoe UI" w:hAnsi="Segoe UI" w:cs="Segoe UI"/>
+                <w:b/>
+                <w:bCs/>
+                <w:color w:val="1E1E1C"/>
+              </w:rPr>
+              <w:br/>
+              <w:t>of the bundle</w:t>
+            </w:r>
+          </w:p>
+        </w:tc>
+        <w:tc>
+          <w:tcPr>
+            <w:tcW w:w="0" w:type="auto"/>
+            <w:tcBorders>
+              <w:top w:val="single" w:sz="6" w:space="0" w:color="E2E2E2"/>
+              <w:bottom w:val="single" w:sz="24" w:space="0" w:color="E2E2E2"/>
+              <w:right w:val="single" w:sz="6" w:space="0" w:color="E2E2E2"/>
+            </w:tcBorders>
+            <w:shd w:val="clear" w:color="auto" w:fill="FFFFFF"/>
+            <w:vAlign w:val="center"/>
+            <w:hideMark/>
+          </w:tcPr>
+          <w:p>
+            <w:pPr>
+              <w:rPr>
+                <w:rFonts w:ascii="Segoe UI" w:hAnsi="Segoe UI" w:cs="Segoe UI"/>
+                <w:b/>
+                <w:bCs/>
+                <w:color w:val="1E1E1C"/>
+              </w:rPr>
+            </w:pPr>
+            <w:r>
+              <w:rPr>
+                <w:rFonts w:ascii="Segoe UI" w:hAnsi="Segoe UI" w:cs="Segoe UI"/>
+                <w:b/>
+                <w:bCs/>
+                <w:color w:val="1E1E1C"/>
+              </w:rPr>
+              <w:t>Quantity</w:t>
+            </w:r>
+            <w:r>
+              <w:rPr>
+                <w:rFonts w:ascii="Segoe UI" w:hAnsi="Segoe UI" w:cs="Segoe UI"/>
+                <w:b/>
+                <w:bCs/>
+                <w:color w:val="1E1E1C"/>
+              </w:rPr>
+              <w:br/>
+              <w:t>of the quote line</w:t>
+            </w:r>
+          </w:p>
+        </w:tc>
+      </w:tr>
+      <w:tr>
+        <w:tc>
+          <w:tcPr>
+            <w:tcW w:w="0" w:type="auto"/>
+            <w:tcBorders>
+              <w:left w:val="single" w:sz="6" w:space="0" w:color="DEDEDE"/>
+              <w:bottom w:val="single" w:sz="6" w:space="0" w:color="DEDEDE"/>
+              <w:right w:val="single" w:sz="6" w:space="0" w:color="DEDEDE"/>
+            </w:tcBorders>
+            <w:shd w:val="clear" w:color="auto" w:fill="FFFFFF"/>
+            <w:hideMark/>
+          </w:tcPr>
+          <w:p>
+            <w:pPr>
+              <w:rPr>
+                <w:rFonts w:ascii="Segoe UI" w:hAnsi="Segoe UI" w:cs="Segoe UI"/>
+                <w:color w:val="1E1E1C"/>
+              </w:rPr>
+            </w:pPr>
+            <w:r>
+              <w:rPr>
+                <w:rFonts w:ascii="Segoe UI" w:hAnsi="Segoe UI" w:cs="Segoe UI"/>
+                <w:color w:val="1E1E1C"/>
+              </w:rPr>
+              <w:t>Component</w:t>
+            </w:r>
+          </w:p>
+        </w:tc>
+        <w:tc>
+          <w:tcPr>
+            <w:tcW w:w="0" w:type="auto"/>
+            <w:tcBorders>
+              <w:bottom w:val="single" w:sz="6" w:space="0" w:color="DEDEDE"/>
+              <w:right w:val="single" w:sz="6" w:space="0" w:color="DEDEDE"/>
+            </w:tcBorders>
+            <w:shd w:val="clear" w:color="auto" w:fill="FFFFFF"/>
+            <w:hideMark/>
+          </w:tcPr>
+          <w:p>
+            <w:pPr>
+              <w:rPr>
+                <w:rFonts w:ascii="Segoe UI" w:hAnsi="Segoe UI" w:cs="Segoe UI"/>
+                <w:color w:val="1E1E1C"/>
+              </w:rPr>
+            </w:pPr>
+            <w:r>
+              <w:rPr>
+                <w:rFonts w:ascii="Segoe UI" w:hAnsi="Segoe UI" w:cs="Segoe UI"/>
+                <w:color w:val="1E1E1C"/>
+              </w:rPr>
+              <w:t>CPQ multiplies the option quantity by the bundle quantity, and locks the result</w:t>
+            </w:r>
+          </w:p>
+        </w:tc>
+        <w:tc>
+          <w:tcPr>
+            <w:tcW w:w="0" w:type="auto"/>
+            <w:tcBorders>
+              <w:bottom w:val="single" w:sz="6" w:space="0" w:color="DEDEDE"/>
+              <w:right w:val="single" w:sz="6" w:space="0" w:color="DEDEDE"/>
+            </w:tcBorders>
+            <w:shd w:val="clear" w:color="auto" w:fill="FFFFFF"/>
+            <w:hideMark/>
+          </w:tcPr>
+          <w:p>
+            <w:pPr>
+              <w:rPr>
+                <w:rFonts w:ascii="Segoe UI" w:hAnsi="Segoe UI" w:cs="Segoe UI"/>
+                <w:color w:val="1E1E1C"/>
+              </w:rPr>
+            </w:pPr>
+            <w:r>
+              <w:rPr>
+                <w:rFonts w:ascii="Segoe UI" w:hAnsi="Segoe UI" w:cs="Segoe UI"/>
+                <w:color w:val="1E1E1C"/>
+              </w:rPr>
+              <w:t>You always include 2 batteries for every flashlight bundle you sell</w:t>
+            </w:r>
+          </w:p>
+        </w:tc>
+        <w:tc>
+          <w:tcPr>
+            <w:tcW w:w="0" w:type="auto"/>
+            <w:tcBorders>
+              <w:bottom w:val="single" w:sz="6" w:space="0" w:color="DEDEDE"/>
+              <w:right w:val="single" w:sz="6" w:space="0" w:color="DEDEDE"/>
+            </w:tcBorders>
+            <w:shd w:val="clear" w:color="auto" w:fill="FFFFFF"/>
+            <w:hideMark/>
+          </w:tcPr>
+          <w:p>
+            <w:pPr>
+              <w:rPr>
+                <w:rFonts w:ascii="Segoe UI" w:hAnsi="Segoe UI" w:cs="Segoe UI"/>
+                <w:color w:val="1E1E1C"/>
+              </w:rPr>
+            </w:pPr>
+            <w:r>
+              <w:rPr>
+                <w:rFonts w:ascii="Segoe UI" w:hAnsi="Segoe UI" w:cs="Segoe UI"/>
+                <w:color w:val="1E1E1C"/>
+              </w:rPr>
+              <w:t>2 batteries</w:t>
+            </w:r>
+          </w:p>
+        </w:tc>
+        <w:tc>
+          <w:tcPr>
+            <w:tcW w:w="0" w:type="auto"/>
+            <w:tcBorders>
+              <w:bottom w:val="single" w:sz="6" w:space="0" w:color="DEDEDE"/>
+              <w:right w:val="single" w:sz="6" w:space="0" w:color="DEDEDE"/>
+            </w:tcBorders>
+            <w:shd w:val="clear" w:color="auto" w:fill="FFFFFF"/>
+            <w:hideMark/>
+          </w:tcPr>
+          <w:p>
+            <w:pPr>
+              <w:rPr>
+                <w:rFonts w:ascii="Segoe UI" w:hAnsi="Segoe UI" w:cs="Segoe UI"/>
+                <w:color w:val="1E1E1C"/>
+              </w:rPr>
+            </w:pPr>
+            <w:r>
+              <w:rPr>
+                <w:rFonts w:ascii="Segoe UI" w:hAnsi="Segoe UI" w:cs="Segoe UI"/>
+                <w:color w:val="1E1E1C"/>
+              </w:rPr>
+              <w:t>3 flashlights</w:t>
+            </w:r>
+          </w:p>
+        </w:tc>
+        <w:tc>
+          <w:tcPr>
+            <w:tcW w:w="0" w:type="auto"/>
+            <w:tcBorders>
+              <w:bottom w:val="single" w:sz="6" w:space="0" w:color="DEDEDE"/>
+              <w:right w:val="single" w:sz="6" w:space="0" w:color="DEDEDE"/>
+            </w:tcBorders>
+            <w:shd w:val="clear" w:color="auto" w:fill="FFFFFF"/>
+            <w:hideMark/>
+          </w:tcPr>
+          <w:p>
+            <w:pPr>
+              <w:rPr>
+                <w:rFonts w:ascii="Segoe UI" w:hAnsi="Segoe UI" w:cs="Segoe UI"/>
+                <w:color w:val="1E1E1C"/>
+              </w:rPr>
+            </w:pPr>
+            <w:r>
+              <w:rPr>
+                <w:rFonts w:ascii="Segoe UI" w:hAnsi="Segoe UI" w:cs="Segoe UI"/>
+                <w:color w:val="1E1E1C"/>
+              </w:rPr>
+              <w:t>6 batteries (not editable)</w:t>
+            </w:r>
+          </w:p>
+        </w:tc>
+      </w:tr>
+      <w:tr>
+        <w:tc>
+          <w:tcPr>
+            <w:tcW w:w="0" w:type="auto"/>
+            <w:tcBorders>
+              <w:left w:val="single" w:sz="6" w:space="0" w:color="DEDEDE"/>
+              <w:bottom w:val="single" w:sz="6" w:space="0" w:color="DEDEDE"/>
+              <w:right w:val="single" w:sz="6" w:space="0" w:color="DEDEDE"/>
+            </w:tcBorders>
+            <w:shd w:val="clear" w:color="auto" w:fill="FFFFFF"/>
+            <w:hideMark/>
+          </w:tcPr>
+          <w:p>
+            <w:pPr>
+              <w:rPr>
+                <w:rFonts w:ascii="Segoe UI" w:hAnsi="Segoe UI" w:cs="Segoe UI"/>
+                <w:color w:val="1E1E1C"/>
+              </w:rPr>
+            </w:pPr>
+            <w:r>
+              <w:rPr>
+                <w:rFonts w:ascii="Segoe UI" w:hAnsi="Segoe UI" w:cs="Segoe UI"/>
+                <w:color w:val="1E1E1C"/>
+              </w:rPr>
+              <w:t>Accessory</w:t>
+            </w:r>
+          </w:p>
+        </w:tc>
+        <w:tc>
+          <w:tcPr>
+            <w:tcW w:w="0" w:type="auto"/>
+            <w:tcBorders>
+              <w:bottom w:val="single" w:sz="6" w:space="0" w:color="DEDEDE"/>
+              <w:right w:val="single" w:sz="6" w:space="0" w:color="DEDEDE"/>
+            </w:tcBorders>
+            <w:shd w:val="clear" w:color="auto" w:fill="FFFFFF"/>
+            <w:hideMark/>
+          </w:tcPr>
+          <w:p>
+            <w:pPr>
+              <w:rPr>
+                <w:rFonts w:ascii="Segoe UI" w:hAnsi="Segoe UI" w:cs="Segoe UI"/>
+                <w:color w:val="1E1E1C"/>
+              </w:rPr>
+            </w:pPr>
+            <w:r>
+              <w:rPr>
+                <w:rFonts w:ascii="Segoe UI" w:hAnsi="Segoe UI" w:cs="Segoe UI"/>
+                <w:color w:val="1E1E1C"/>
+              </w:rPr>
+              <w:t>CPQ uses the option quantity regardless of bundle quantity, and locks the result</w:t>
+            </w:r>
+          </w:p>
+        </w:tc>
+        <w:tc>
+          <w:tcPr>
+            <w:tcW w:w="0" w:type="auto"/>
+            <w:tcBorders>
+              <w:bottom w:val="single" w:sz="6" w:space="0" w:color="DEDEDE"/>
+              <w:right w:val="single" w:sz="6" w:space="0" w:color="DEDEDE"/>
+            </w:tcBorders>
+            <w:shd w:val="clear" w:color="auto" w:fill="FFFFFF"/>
+            <w:hideMark/>
+          </w:tcPr>
+          <w:p>
+            <w:pPr>
+              <w:rPr>
+                <w:rFonts w:ascii="Segoe UI" w:hAnsi="Segoe UI" w:cs="Segoe UI"/>
+                <w:color w:val="1E1E1C"/>
+              </w:rPr>
+            </w:pPr>
+            <w:r>
+              <w:rPr>
+                <w:rFonts w:ascii="Segoe UI" w:hAnsi="Segoe UI" w:cs="Segoe UI"/>
+                <w:color w:val="1E1E1C"/>
+              </w:rPr>
+              <w:t>You always include exactly 2 master keys, regardless of how many door/lock bundles you sell</w:t>
+            </w:r>
+          </w:p>
+        </w:tc>
+        <w:tc>
+          <w:tcPr>
+            <w:tcW w:w="0" w:type="auto"/>
+            <w:tcBorders>
+              <w:bottom w:val="single" w:sz="6" w:space="0" w:color="DEDEDE"/>
+              <w:right w:val="single" w:sz="6" w:space="0" w:color="DEDEDE"/>
+            </w:tcBorders>
+            <w:shd w:val="clear" w:color="auto" w:fill="FFFFFF"/>
+            <w:hideMark/>
+          </w:tcPr>
+          <w:p>
+            <w:pPr>
+              <w:rPr>
+                <w:rFonts w:ascii="Segoe UI" w:hAnsi="Segoe UI" w:cs="Segoe UI"/>
+                <w:color w:val="1E1E1C"/>
+              </w:rPr>
+            </w:pPr>
+            <w:r>
+              <w:rPr>
+                <w:rFonts w:ascii="Segoe UI" w:hAnsi="Segoe UI" w:cs="Segoe UI"/>
+                <w:color w:val="1E1E1C"/>
+              </w:rPr>
+              <w:t>2 master keys</w:t>
+            </w:r>
+          </w:p>
+        </w:tc>
+        <w:tc>
+          <w:tcPr>
+            <w:tcW w:w="0" w:type="auto"/>
+            <w:tcBorders>
+              <w:bottom w:val="single" w:sz="6" w:space="0" w:color="DEDEDE"/>
+              <w:right w:val="single" w:sz="6" w:space="0" w:color="DEDEDE"/>
+            </w:tcBorders>
+            <w:shd w:val="clear" w:color="auto" w:fill="FFFFFF"/>
+            <w:hideMark/>
+          </w:tcPr>
+          <w:p>
+            <w:pPr>
+              <w:rPr>
+                <w:rFonts w:ascii="Segoe UI" w:hAnsi="Segoe UI" w:cs="Segoe UI"/>
+                <w:color w:val="1E1E1C"/>
+              </w:rPr>
+            </w:pPr>
+            <w:r>
+              <w:rPr>
+                <w:rFonts w:ascii="Segoe UI" w:hAnsi="Segoe UI" w:cs="Segoe UI"/>
+                <w:color w:val="1E1E1C"/>
+              </w:rPr>
+              <w:t>3 doors</w:t>
+            </w:r>
+          </w:p>
+        </w:tc>
+        <w:tc>
+          <w:tcPr>
+            <w:tcW w:w="0" w:type="auto"/>
+            <w:tcBorders>
+              <w:bottom w:val="single" w:sz="6" w:space="0" w:color="DEDEDE"/>
+              <w:right w:val="single" w:sz="6" w:space="0" w:color="DEDEDE"/>
+            </w:tcBorders>
+            <w:shd w:val="clear" w:color="auto" w:fill="FFFFFF"/>
+            <w:hideMark/>
+          </w:tcPr>
+          <w:p>
+            <w:pPr>
+              <w:rPr>
+                <w:rFonts w:ascii="Segoe UI" w:hAnsi="Segoe UI" w:cs="Segoe UI"/>
+                <w:color w:val="1E1E1C"/>
+              </w:rPr>
+            </w:pPr>
+            <w:r>
+              <w:rPr>
+                <w:rFonts w:ascii="Segoe UI" w:hAnsi="Segoe UI" w:cs="Segoe UI"/>
+                <w:color w:val="1E1E1C"/>
+              </w:rPr>
+              <w:t>2 master keys (not editable)</w:t>
+            </w:r>
+          </w:p>
+        </w:tc>
+      </w:tr>
+      <w:tr>
+        <w:tc>
+          <w:tcPr>
+            <w:tcW w:w="0" w:type="auto"/>
+            <w:tcBorders>
+              <w:left w:val="single" w:sz="6" w:space="0" w:color="DEDEDE"/>
+              <w:bottom w:val="single" w:sz="6" w:space="0" w:color="DEDEDE"/>
+              <w:right w:val="single" w:sz="6" w:space="0" w:color="DEDEDE"/>
+            </w:tcBorders>
+            <w:shd w:val="clear" w:color="auto" w:fill="FFFFFF"/>
+            <w:hideMark/>
+          </w:tcPr>
+          <w:p>
+            <w:pPr>
+              <w:rPr>
+                <w:rFonts w:ascii="Segoe UI" w:hAnsi="Segoe UI" w:cs="Segoe UI"/>
+                <w:color w:val="1E1E1C"/>
+              </w:rPr>
+            </w:pPr>
+            <w:r>
+              <w:rPr>
+                <w:rFonts w:ascii="Segoe UI" w:hAnsi="Segoe UI" w:cs="Segoe UI"/>
+                <w:color w:val="1E1E1C"/>
+              </w:rPr>
+              <w:t>Related Product</w:t>
+            </w:r>
+          </w:p>
+        </w:tc>
+        <w:tc>
+          <w:tcPr>
+            <w:tcW w:w="0" w:type="auto"/>
+            <w:tcBorders>
+              <w:bottom w:val="single" w:sz="6" w:space="0" w:color="DEDEDE"/>
+              <w:right w:val="single" w:sz="6" w:space="0" w:color="DEDEDE"/>
+            </w:tcBorders>
+            <w:shd w:val="clear" w:color="auto" w:fill="FFFFFF"/>
+            <w:hideMark/>
+          </w:tcPr>
+          <w:p>
+            <w:pPr>
+              <w:rPr>
+                <w:rFonts w:ascii="Segoe UI" w:hAnsi="Segoe UI" w:cs="Segoe UI"/>
+                <w:color w:val="1E1E1C"/>
+              </w:rPr>
+            </w:pPr>
+            <w:r>
+              <w:rPr>
+                <w:rFonts w:ascii="Segoe UI" w:hAnsi="Segoe UI" w:cs="Segoe UI"/>
+                <w:color w:val="1E1E1C"/>
+              </w:rPr>
+              <w:t>CPQ uses the option quantity regardless of bundle quantity, but allows changes after configuration</w:t>
+            </w:r>
+          </w:p>
+        </w:tc>
+        <w:tc>
+          <w:tcPr>
+            <w:tcW w:w="0" w:type="auto"/>
+            <w:tcBorders>
+              <w:bottom w:val="single" w:sz="6" w:space="0" w:color="DEDEDE"/>
+              <w:right w:val="single" w:sz="6" w:space="0" w:color="DEDEDE"/>
+            </w:tcBorders>
+            <w:shd w:val="clear" w:color="auto" w:fill="FFFFFF"/>
+            <w:hideMark/>
+          </w:tcPr>
+          <w:p>
+            <w:pPr>
+              <w:rPr>
+                <w:rFonts w:ascii="Segoe UI" w:hAnsi="Segoe UI" w:cs="Segoe UI"/>
+                <w:color w:val="1E1E1C"/>
+              </w:rPr>
+            </w:pPr>
+            <w:r>
+              <w:rPr>
+                <w:rFonts w:ascii="Segoe UI" w:hAnsi="Segoe UI" w:cs="Segoe UI"/>
+                <w:color w:val="1E1E1C"/>
+              </w:rPr>
+              <w:t xml:space="preserve">You usually include 2 reams of paper when selling printer bundles, but it’s okay to sell more </w:t>
+            </w:r>
+            <w:r>
+              <w:rPr>
+                <w:rFonts w:ascii="Segoe UI" w:hAnsi="Segoe UI" w:cs="Segoe UI"/>
+                <w:color w:val="1E1E1C"/>
+              </w:rPr>
+              <w:lastRenderedPageBreak/>
+              <w:t>without requiring reconfiguration</w:t>
+            </w:r>
+          </w:p>
+        </w:tc>
+        <w:tc>
+          <w:tcPr>
+            <w:tcW w:w="0" w:type="auto"/>
+            <w:tcBorders>
+              <w:bottom w:val="single" w:sz="6" w:space="0" w:color="DEDEDE"/>
+              <w:right w:val="single" w:sz="6" w:space="0" w:color="DEDEDE"/>
+            </w:tcBorders>
+            <w:shd w:val="clear" w:color="auto" w:fill="FFFFFF"/>
+            <w:hideMark/>
+          </w:tcPr>
+          <w:p>
+            <w:pPr>
+              <w:rPr>
+                <w:rFonts w:ascii="Segoe UI" w:hAnsi="Segoe UI" w:cs="Segoe UI"/>
+                <w:color w:val="1E1E1C"/>
+              </w:rPr>
+            </w:pPr>
+            <w:r>
+              <w:rPr>
+                <w:rFonts w:ascii="Segoe UI" w:hAnsi="Segoe UI" w:cs="Segoe UI"/>
+                <w:color w:val="1E1E1C"/>
+              </w:rPr>
+              <w:lastRenderedPageBreak/>
+              <w:t>2 reams of paper</w:t>
+            </w:r>
+          </w:p>
+        </w:tc>
+        <w:tc>
+          <w:tcPr>
+            <w:tcW w:w="0" w:type="auto"/>
+            <w:tcBorders>
+              <w:bottom w:val="single" w:sz="6" w:space="0" w:color="DEDEDE"/>
+              <w:right w:val="single" w:sz="6" w:space="0" w:color="DEDEDE"/>
+            </w:tcBorders>
+            <w:shd w:val="clear" w:color="auto" w:fill="FFFFFF"/>
+            <w:hideMark/>
+          </w:tcPr>
+          <w:p>
+            <w:pPr>
+              <w:rPr>
+                <w:rFonts w:ascii="Segoe UI" w:hAnsi="Segoe UI" w:cs="Segoe UI"/>
+                <w:color w:val="1E1E1C"/>
+              </w:rPr>
+            </w:pPr>
+            <w:r>
+              <w:rPr>
+                <w:rFonts w:ascii="Segoe UI" w:hAnsi="Segoe UI" w:cs="Segoe UI"/>
+                <w:color w:val="1E1E1C"/>
+              </w:rPr>
+              <w:t>3 printers</w:t>
+            </w:r>
+          </w:p>
+        </w:tc>
+        <w:tc>
+          <w:tcPr>
+            <w:tcW w:w="0" w:type="auto"/>
+            <w:tcBorders>
+              <w:bottom w:val="single" w:sz="6" w:space="0" w:color="DEDEDE"/>
+              <w:right w:val="single" w:sz="6" w:space="0" w:color="DEDEDE"/>
+            </w:tcBorders>
+            <w:shd w:val="clear" w:color="auto" w:fill="FFFFFF"/>
+            <w:hideMark/>
+          </w:tcPr>
+          <w:p>
+            <w:pPr>
+              <w:rPr>
+                <w:rFonts w:ascii="Segoe UI" w:hAnsi="Segoe UI" w:cs="Segoe UI"/>
+                <w:color w:val="1E1E1C"/>
+              </w:rPr>
+            </w:pPr>
+            <w:r>
+              <w:rPr>
+                <w:rFonts w:ascii="Segoe UI" w:hAnsi="Segoe UI" w:cs="Segoe UI"/>
+                <w:color w:val="1E1E1C"/>
+              </w:rPr>
+              <w:t>2 reams of paper (editable)</w:t>
+            </w:r>
+          </w:p>
+        </w:tc>
+      </w:tr>
+    </w:tbl>
+    <w:p>
+      <w:pPr>
+        <w:pStyle w:val="NormalWeb"/>
+        <w:shd w:val="clear" w:color="auto" w:fill="F5F5F5"/>
+        <w:rPr>
+          <w:rFonts w:ascii="Segoe UI" w:hAnsi="Segoe UI" w:cs="Segoe UI"/>
+          <w:color w:val="1E1E1E"/>
+        </w:rPr>
+      </w:pPr>
+      <w:r>
+        <w:rPr>
+          <w:rFonts w:ascii="Segoe UI" w:hAnsi="Segoe UI" w:cs="Segoe UI"/>
+          <w:color w:val="1E1E1E"/>
+        </w:rPr>
+        <w:t>Note: Be careful when using Related Products, since sales reps can change their quantities in the Quote Line Editor. You can set up a bundle to control what changes the sales rep can make during configuration, but those controls are not in effect after configuration on the Quote Line Editor.</w:t>
+      </w:r>
+    </w:p>
+    <w:p/>
+    <w:p>
+      <w:pPr>
+        <w:pStyle w:val="Heading2"/>
+        <w:shd w:val="clear" w:color="auto" w:fill="F5F5F5"/>
+        <w:rPr>
+          <w:rFonts w:ascii="Segoe UI" w:hAnsi="Segoe UI" w:cs="Segoe UI"/>
+          <w:color w:val="333333"/>
+        </w:rPr>
+      </w:pPr>
+      <w:r>
+        <w:rPr>
+          <w:rFonts w:ascii="Segoe UI" w:hAnsi="Segoe UI" w:cs="Segoe UI"/>
+          <w:color w:val="333333"/>
+        </w:rPr>
+        <w:t>Quote Line Visibility</w:t>
+      </w:r>
+    </w:p>
+    <w:p>
+      <w:pPr>
+        <w:pStyle w:val="NormalWeb"/>
+        <w:shd w:val="clear" w:color="auto" w:fill="F5F5F5"/>
+        <w:rPr>
+          <w:rFonts w:ascii="Segoe UI" w:hAnsi="Segoe UI" w:cs="Segoe UI"/>
+          <w:color w:val="1E1E1E"/>
+        </w:rPr>
+      </w:pPr>
+      <w:r>
+        <w:rPr>
+          <w:rFonts w:ascii="Segoe UI" w:hAnsi="Segoe UI" w:cs="Segoe UI"/>
+          <w:color w:val="1E1E1E"/>
+        </w:rPr>
+        <w:t>Now imagine that we have a printer instruction manual that we need to include in the printer bundle. By default, the printer instructions appear on the Configure Products page, the Quote Line Editor, and the final output document.</w:t>
+      </w:r>
+    </w:p>
+    <w:p>
+      <w:pPr>
+        <w:shd w:val="clear" w:color="auto" w:fill="F5F5F5"/>
+        <w:spacing w:before="100" w:beforeAutospacing="1" w:after="100" w:afterAutospacing="1" w:line="240" w:lineRule="auto"/>
+        <w:rPr>
+          <w:rFonts w:ascii="Segoe UI" w:eastAsia="Times New Roman" w:hAnsi="Segoe UI" w:cs="Segoe UI"/>
+          <w:color w:val="1E1E1E"/>
+          <w:sz w:val="24"/>
+          <w:szCs w:val="24"/>
+        </w:rPr>
+      </w:pPr>
+      <w:r>
+        <w:rPr>
+          <w:rFonts w:ascii="Segoe UI" w:eastAsia="Times New Roman" w:hAnsi="Segoe UI" w:cs="Segoe UI"/>
+          <w:color w:val="1E1E1E"/>
+          <w:sz w:val="24"/>
+          <w:szCs w:val="24"/>
+        </w:rPr>
+        <w:t>But what if we don’t want it to appear in the Quote Line Editor or the output document? After all, the instruction manual isn’t ever discounted. Thankfully, there’s a product option field for just this scenario. The Quote Line Visibility field on the option is a picklist that determines when options are seen after configuration. Here are the settings.</w:t>
+      </w:r>
+    </w:p>
+    <w:p>
+      <w:pPr>
+        <w:numPr>
+          <w:ilvl w:val="0"/>
+          <w:numId w:val="3"/>
+        </w:numPr>
+        <w:shd w:val="clear" w:color="auto" w:fill="F5F5F5"/>
+        <w:spacing w:before="100" w:beforeAutospacing="1" w:after="100" w:afterAutospacing="1" w:line="240" w:lineRule="auto"/>
+        <w:rPr>
+          <w:rFonts w:ascii="Segoe UI" w:eastAsia="Times New Roman" w:hAnsi="Segoe UI" w:cs="Segoe UI"/>
+          <w:color w:val="1E1E1E"/>
+          <w:sz w:val="24"/>
+          <w:szCs w:val="24"/>
+        </w:rPr>
+      </w:pPr>
+      <w:r>
+        <w:rPr>
+          <w:rFonts w:ascii="Segoe UI" w:eastAsia="Times New Roman" w:hAnsi="Segoe UI" w:cs="Segoe UI"/>
+          <w:b/>
+          <w:bCs/>
+          <w:color w:val="1E1E1E"/>
+          <w:sz w:val="24"/>
+          <w:szCs w:val="24"/>
+        </w:rPr>
+        <w:t>Document Only</w:t>
+      </w:r>
+      <w:r>
+        <w:rPr>
+          <w:rFonts w:ascii="Segoe UI" w:eastAsia="Times New Roman" w:hAnsi="Segoe UI" w:cs="Segoe UI"/>
+          <w:color w:val="1E1E1E"/>
+          <w:sz w:val="24"/>
+          <w:szCs w:val="24"/>
+        </w:rPr>
+        <w:t>: Hides the item from the Quote Line Editor, shows it on the output document.</w:t>
+      </w:r>
+    </w:p>
+    <w:p>
+      <w:pPr>
+        <w:numPr>
+          <w:ilvl w:val="0"/>
+          <w:numId w:val="3"/>
+        </w:numPr>
+        <w:shd w:val="clear" w:color="auto" w:fill="F5F5F5"/>
+        <w:spacing w:before="100" w:beforeAutospacing="1" w:after="100" w:afterAutospacing="1" w:line="240" w:lineRule="auto"/>
+        <w:rPr>
+          <w:rFonts w:ascii="Segoe UI" w:eastAsia="Times New Roman" w:hAnsi="Segoe UI" w:cs="Segoe UI"/>
+          <w:color w:val="1E1E1E"/>
+          <w:sz w:val="24"/>
+          <w:szCs w:val="24"/>
+        </w:rPr>
+      </w:pPr>
+      <w:r>
+        <w:rPr>
+          <w:rFonts w:ascii="Segoe UI" w:eastAsia="Times New Roman" w:hAnsi="Segoe UI" w:cs="Segoe UI"/>
+          <w:b/>
+          <w:bCs/>
+          <w:color w:val="1E1E1E"/>
+          <w:sz w:val="24"/>
+          <w:szCs w:val="24"/>
+        </w:rPr>
+        <w:t>Editor Only</w:t>
+      </w:r>
+      <w:r>
+        <w:rPr>
+          <w:rFonts w:ascii="Segoe UI" w:eastAsia="Times New Roman" w:hAnsi="Segoe UI" w:cs="Segoe UI"/>
+          <w:color w:val="1E1E1E"/>
+          <w:sz w:val="24"/>
+          <w:szCs w:val="24"/>
+        </w:rPr>
+        <w:t>: Hides the item from the output document, shows it in the Quote Line Editor.</w:t>
+      </w:r>
+    </w:p>
+    <w:p>
+      <w:pPr>
+        <w:numPr>
+          <w:ilvl w:val="0"/>
+          <w:numId w:val="3"/>
+        </w:numPr>
+        <w:shd w:val="clear" w:color="auto" w:fill="F5F5F5"/>
+        <w:spacing w:before="100" w:beforeAutospacing="1" w:after="100" w:afterAutospacing="1" w:line="240" w:lineRule="auto"/>
+        <w:rPr>
+          <w:rFonts w:ascii="Segoe UI" w:eastAsia="Times New Roman" w:hAnsi="Segoe UI" w:cs="Segoe UI"/>
+          <w:color w:val="1E1E1E"/>
+          <w:sz w:val="24"/>
+          <w:szCs w:val="24"/>
+        </w:rPr>
+      </w:pPr>
+      <w:r>
+        <w:rPr>
+          <w:rFonts w:ascii="Segoe UI" w:eastAsia="Times New Roman" w:hAnsi="Segoe UI" w:cs="Segoe UI"/>
+          <w:b/>
+          <w:bCs/>
+          <w:color w:val="1E1E1E"/>
+          <w:sz w:val="24"/>
+          <w:szCs w:val="24"/>
+        </w:rPr>
+        <w:t>Never</w:t>
+      </w:r>
+      <w:r>
+        <w:rPr>
+          <w:rFonts w:ascii="Segoe UI" w:eastAsia="Times New Roman" w:hAnsi="Segoe UI" w:cs="Segoe UI"/>
+          <w:color w:val="1E1E1E"/>
+          <w:sz w:val="24"/>
+          <w:szCs w:val="24"/>
+        </w:rPr>
+        <w:t>: Hides it from both Quote Line Editor and the output document.</w:t>
+      </w:r>
+    </w:p>
+    <w:p>
+      <w:pPr>
+        <w:numPr>
+          <w:ilvl w:val="0"/>
+          <w:numId w:val="3"/>
+        </w:numPr>
+        <w:shd w:val="clear" w:color="auto" w:fill="F5F5F5"/>
+        <w:spacing w:before="100" w:beforeAutospacing="1" w:after="100" w:afterAutospacing="1" w:line="240" w:lineRule="auto"/>
+        <w:rPr>
+          <w:rFonts w:ascii="Segoe UI" w:eastAsia="Times New Roman" w:hAnsi="Segoe UI" w:cs="Segoe UI"/>
+          <w:color w:val="1E1E1E"/>
+          <w:sz w:val="24"/>
+          <w:szCs w:val="24"/>
+        </w:rPr>
+      </w:pPr>
+      <w:r>
+        <w:rPr>
+          <w:rFonts w:ascii="Segoe UI" w:eastAsia="Times New Roman" w:hAnsi="Segoe UI" w:cs="Segoe UI"/>
+          <w:b/>
+          <w:bCs/>
+          <w:color w:val="1E1E1E"/>
+          <w:sz w:val="24"/>
+          <w:szCs w:val="24"/>
+        </w:rPr>
+        <w:t>Always (or blank)</w:t>
+      </w:r>
+      <w:r>
+        <w:rPr>
+          <w:rFonts w:ascii="Segoe UI" w:eastAsia="Times New Roman" w:hAnsi="Segoe UI" w:cs="Segoe UI"/>
+          <w:color w:val="1E1E1E"/>
+          <w:sz w:val="24"/>
+          <w:szCs w:val="24"/>
+        </w:rPr>
+        <w:t>: Shows item in both Quote Line Editor and output document.</w:t>
+      </w:r>
+    </w:p>
+    <w:p>
+      <w:pPr>
+        <w:pStyle w:val="Heading2"/>
+        <w:shd w:val="clear" w:color="auto" w:fill="F5F5F5"/>
+        <w:rPr>
+          <w:rFonts w:ascii="Segoe UI" w:hAnsi="Segoe UI" w:cs="Segoe UI"/>
+          <w:color w:val="333333"/>
+        </w:rPr>
+      </w:pPr>
+      <w:r>
+        <w:rPr>
+          <w:rFonts w:ascii="Segoe UI" w:hAnsi="Segoe UI" w:cs="Segoe UI"/>
+          <w:color w:val="333333"/>
+        </w:rPr>
+        <w:t>Summary</w:t>
+      </w:r>
+    </w:p>
+    <w:p>
+      <w:pPr>
+        <w:pStyle w:val="NormalWeb"/>
+        <w:shd w:val="clear" w:color="auto" w:fill="F5F5F5"/>
+        <w:rPr>
+          <w:rFonts w:ascii="Segoe UI" w:hAnsi="Segoe UI" w:cs="Segoe UI"/>
+          <w:color w:val="1E1E1E"/>
+        </w:rPr>
+      </w:pPr>
+      <w:r>
+        <w:rPr>
+          <w:rFonts w:ascii="Segoe UI" w:hAnsi="Segoe UI" w:cs="Segoe UI"/>
+          <w:color w:val="1E1E1E"/>
+        </w:rPr>
+        <w:t>In this unit, you learned how to set up options to control their visibility after configuration and determine how Salesforce CPQ handles option quantities on the Quote Line Editor. Next, we investigate how to handle bundles that have lots of options, and bundles that limit how many options reps can select at one time.</w:t>
+      </w:r>
+    </w:p>
+    <w:p>
+      <w:pPr>
+        <w:pStyle w:val="NormalWeb"/>
+        <w:shd w:val="clear" w:color="auto" w:fill="F5F5F5"/>
+        <w:rPr>
+          <w:rFonts w:ascii="Segoe UI" w:hAnsi="Segoe UI" w:cs="Segoe UI"/>
+          <w:color w:val="1E1E1E"/>
+        </w:rPr>
+      </w:pPr>
+      <w:r>
+        <w:rPr>
+          <w:rFonts w:ascii="Segoe UI" w:hAnsi="Segoe UI" w:cs="Segoe UI"/>
+          <w:color w:val="1E1E1E"/>
+        </w:rPr>
+        <w:lastRenderedPageBreak/>
+        <w:t>You can add lots of options or just a few to a bundle. Because a single long list of options isn’t very user friendly, you can use the Feature bundling tool to group similar options and limit how many different options the sales rep can choose from a particular group.</w:t>
+      </w:r>
+    </w:p>
+    <w:p>
+      <w:pPr>
+        <w:pStyle w:val="Heading2"/>
+        <w:shd w:val="clear" w:color="auto" w:fill="F5F5F5"/>
+        <w:rPr>
+          <w:rFonts w:ascii="Segoe UI" w:hAnsi="Segoe UI" w:cs="Segoe UI"/>
+          <w:color w:val="333333"/>
+        </w:rPr>
+      </w:pPr>
+      <w:r>
+        <w:rPr>
+          <w:rFonts w:ascii="Segoe UI" w:hAnsi="Segoe UI" w:cs="Segoe UI"/>
+          <w:color w:val="333333"/>
+        </w:rPr>
+        <w:t>Creating Features</w:t>
+      </w:r>
+    </w:p>
+    <w:p>
+      <w:pPr>
+        <w:pStyle w:val="NormalWeb"/>
+        <w:shd w:val="clear" w:color="auto" w:fill="F5F5F5"/>
+        <w:rPr>
+          <w:rFonts w:ascii="Segoe UI" w:hAnsi="Segoe UI" w:cs="Segoe UI"/>
+          <w:color w:val="1E1E1E"/>
+        </w:rPr>
+      </w:pPr>
+      <w:r>
+        <w:rPr>
+          <w:rFonts w:ascii="Segoe UI" w:hAnsi="Segoe UI" w:cs="Segoe UI"/>
+          <w:color w:val="1E1E1E"/>
+        </w:rPr>
+        <w:t>Features give structure to bundles by grouping similar options, which then appear in separate sections on the configuration page. Bundles can have any number of features, and features can have any number of options. The Laptop bundle from the beginning of this module has three features: Processor, Memory, and Storage.</w:t>
+      </w:r>
+    </w:p>
+    <w:p>
+      <w:pPr>
+        <w:pStyle w:val="Heading2"/>
+        <w:shd w:val="clear" w:color="auto" w:fill="F5F5F5"/>
+        <w:rPr>
+          <w:rFonts w:ascii="Segoe UI" w:hAnsi="Segoe UI" w:cs="Segoe UI"/>
+          <w:color w:val="333333"/>
+        </w:rPr>
+      </w:pPr>
+      <w:r>
+        <w:rPr>
+          <w:rFonts w:ascii="Segoe UI" w:hAnsi="Segoe UI" w:cs="Segoe UI"/>
+          <w:color w:val="333333"/>
+        </w:rPr>
+        <w:t>Maximum Options</w:t>
+      </w:r>
+    </w:p>
+    <w:p>
+      <w:pPr>
+        <w:pStyle w:val="NormalWeb"/>
+        <w:shd w:val="clear" w:color="auto" w:fill="F5F5F5"/>
+        <w:rPr>
+          <w:rFonts w:ascii="Segoe UI" w:hAnsi="Segoe UI" w:cs="Segoe UI"/>
+          <w:color w:val="1E1E1E"/>
+        </w:rPr>
+      </w:pPr>
+      <w:r>
+        <w:rPr>
+          <w:rFonts w:ascii="Segoe UI" w:hAnsi="Segoe UI" w:cs="Segoe UI"/>
+          <w:color w:val="1E1E1E"/>
+        </w:rPr>
+        <w:t xml:space="preserve">If a feature has a Max Options of 1, meaning your reps can only choose one option for that feature, CPQ is smart enough to show radio buttons instead of checkboxes. This makes it easier to switch between options (one </w:t>
+      </w:r>
+      <w:proofErr w:type="gramStart"/>
+      <w:r>
+        <w:rPr>
+          <w:rFonts w:ascii="Segoe UI" w:hAnsi="Segoe UI" w:cs="Segoe UI"/>
+          <w:color w:val="1E1E1E"/>
+        </w:rPr>
+        <w:t>click</w:t>
+      </w:r>
+      <w:proofErr w:type="gramEnd"/>
+      <w:r>
+        <w:rPr>
+          <w:rFonts w:ascii="Segoe UI" w:hAnsi="Segoe UI" w:cs="Segoe UI"/>
+          <w:color w:val="1E1E1E"/>
+        </w:rPr>
+        <w:t xml:space="preserve"> instead of two), while also giving the sales rep a visual cue about what they’re allowed to choose in the bundle.</w:t>
+      </w:r>
+    </w:p>
+    <w:p>
+      <w:pPr>
+        <w:pStyle w:val="Heading2"/>
+        <w:shd w:val="clear" w:color="auto" w:fill="F5F5F5"/>
+        <w:rPr>
+          <w:rFonts w:ascii="Segoe UI" w:hAnsi="Segoe UI" w:cs="Segoe UI"/>
+          <w:color w:val="333333"/>
+        </w:rPr>
+      </w:pPr>
+      <w:r>
+        <w:rPr>
+          <w:rFonts w:ascii="Segoe UI" w:hAnsi="Segoe UI" w:cs="Segoe UI"/>
+          <w:color w:val="333333"/>
+        </w:rPr>
+        <w:t>Summary</w:t>
+      </w:r>
+    </w:p>
+    <w:p>
+      <w:pPr>
+        <w:pStyle w:val="NormalWeb"/>
+        <w:shd w:val="clear" w:color="auto" w:fill="F5F5F5"/>
+        <w:rPr>
+          <w:rFonts w:ascii="Segoe UI" w:hAnsi="Segoe UI" w:cs="Segoe UI"/>
+          <w:color w:val="1E1E1E"/>
+        </w:rPr>
+      </w:pPr>
+      <w:r>
+        <w:rPr>
+          <w:rFonts w:ascii="Segoe UI" w:hAnsi="Segoe UI" w:cs="Segoe UI"/>
+          <w:color w:val="1E1E1E"/>
+        </w:rPr>
+        <w:t>As you can see, features improve the user experience by organizing options and acting as a convenient place for help text. They can even contribute to accurate quoting by controlling how many options a sales rep may select for a given feature. In the next unit we see ways to change the look and feel of configuration pages. </w:t>
+      </w:r>
+    </w:p>
+    <w:p>
+      <w:pPr>
+        <w:shd w:val="clear" w:color="auto" w:fill="F5F5F5"/>
+        <w:spacing w:before="100" w:beforeAutospacing="1" w:after="100" w:afterAutospacing="1" w:line="240" w:lineRule="auto"/>
+        <w:outlineLvl w:val="1"/>
+        <w:rPr>
+          <w:rFonts w:ascii="Segoe UI" w:eastAsia="Times New Roman" w:hAnsi="Segoe UI" w:cs="Segoe UI"/>
+          <w:b/>
+          <w:bCs/>
+          <w:color w:val="333333"/>
+          <w:sz w:val="36"/>
+          <w:szCs w:val="36"/>
+        </w:rPr>
+      </w:pPr>
+      <w:r>
+        <w:rPr>
+          <w:rFonts w:ascii="Segoe UI" w:eastAsia="Times New Roman" w:hAnsi="Segoe UI" w:cs="Segoe UI"/>
+          <w:b/>
+          <w:bCs/>
+          <w:color w:val="333333"/>
+          <w:sz w:val="36"/>
+          <w:szCs w:val="36"/>
+        </w:rPr>
+        <w:t>Option Layout</w:t>
+      </w:r>
+    </w:p>
+    <w:p>
+      <w:pPr>
+        <w:shd w:val="clear" w:color="auto" w:fill="F5F5F5"/>
+        <w:spacing w:before="100" w:beforeAutospacing="1" w:after="100" w:afterAutospacing="1" w:line="240" w:lineRule="auto"/>
+        <w:rPr>
+          <w:rFonts w:ascii="Segoe UI" w:eastAsia="Times New Roman" w:hAnsi="Segoe UI" w:cs="Segoe UI"/>
+          <w:color w:val="1E1E1E"/>
+          <w:sz w:val="24"/>
+          <w:szCs w:val="24"/>
+        </w:rPr>
+      </w:pPr>
+      <w:r>
+        <w:rPr>
+          <w:rFonts w:ascii="Segoe UI" w:eastAsia="Times New Roman" w:hAnsi="Segoe UI" w:cs="Segoe UI"/>
+          <w:color w:val="1E1E1E"/>
+          <w:sz w:val="24"/>
+          <w:szCs w:val="24"/>
+        </w:rPr>
+        <w:t>The Option Layout field on the lead product determines the layout and user experience of configuration pages for bundles that use features. There are three values for Option Layout: sections, tabs, and wizard.</w:t>
+      </w:r>
+    </w:p>
+    <w:p>
+      <w:pPr>
+        <w:numPr>
+          <w:ilvl w:val="0"/>
+          <w:numId w:val="4"/>
+        </w:numPr>
+        <w:shd w:val="clear" w:color="auto" w:fill="F5F5F5"/>
+        <w:spacing w:before="100" w:beforeAutospacing="1" w:after="100" w:afterAutospacing="1" w:line="240" w:lineRule="auto"/>
+        <w:rPr>
+          <w:rFonts w:ascii="Segoe UI" w:eastAsia="Times New Roman" w:hAnsi="Segoe UI" w:cs="Segoe UI"/>
+          <w:color w:val="1E1E1E"/>
+          <w:sz w:val="24"/>
+          <w:szCs w:val="24"/>
+        </w:rPr>
+      </w:pPr>
+      <w:r>
+        <w:rPr>
+          <w:rFonts w:ascii="Segoe UI" w:eastAsia="Times New Roman" w:hAnsi="Segoe UI" w:cs="Segoe UI"/>
+          <w:b/>
+          <w:bCs/>
+          <w:color w:val="1E1E1E"/>
+          <w:sz w:val="24"/>
+          <w:szCs w:val="24"/>
+        </w:rPr>
+        <w:t>Sections</w:t>
+      </w:r>
+      <w:r>
+        <w:rPr>
+          <w:rFonts w:ascii="Segoe UI" w:eastAsia="Times New Roman" w:hAnsi="Segoe UI" w:cs="Segoe UI"/>
+          <w:color w:val="1E1E1E"/>
+          <w:sz w:val="24"/>
+          <w:szCs w:val="24"/>
+        </w:rPr>
+        <w:t>: Features are listed in boxes, one after the other. Sections are the default layout when the Option Layout field is blank.  </w:t>
+      </w:r>
+    </w:p>
+    <w:p>
+      <w:pPr>
+        <w:numPr>
+          <w:ilvl w:val="0"/>
+          <w:numId w:val="4"/>
+        </w:numPr>
+        <w:shd w:val="clear" w:color="auto" w:fill="F5F5F5"/>
+        <w:spacing w:before="100" w:beforeAutospacing="1" w:after="100" w:afterAutospacing="1" w:line="240" w:lineRule="auto"/>
+        <w:rPr>
+          <w:rFonts w:ascii="Segoe UI" w:eastAsia="Times New Roman" w:hAnsi="Segoe UI" w:cs="Segoe UI"/>
+          <w:color w:val="1E1E1E"/>
+          <w:sz w:val="24"/>
+          <w:szCs w:val="24"/>
+        </w:rPr>
+      </w:pPr>
+      <w:r>
+        <w:rPr>
+          <w:rStyle w:val="Strong"/>
+          <w:rFonts w:ascii="Segoe UI" w:hAnsi="Segoe UI" w:cs="Segoe UI"/>
+          <w:color w:val="1E1E1E"/>
+          <w:shd w:val="clear" w:color="auto" w:fill="F5F5F5"/>
+        </w:rPr>
+        <w:t>Tabs</w:t>
+      </w:r>
+      <w:r>
+        <w:rPr>
+          <w:rFonts w:ascii="Segoe UI" w:hAnsi="Segoe UI" w:cs="Segoe UI"/>
+          <w:color w:val="1E1E1E"/>
+          <w:shd w:val="clear" w:color="auto" w:fill="F5F5F5"/>
+        </w:rPr>
+        <w:t>: Each feature has its own tab, arranged horizontally across the page.</w:t>
+      </w:r>
+    </w:p>
+    <w:p>
+      <w:pPr>
+        <w:numPr>
+          <w:ilvl w:val="0"/>
+          <w:numId w:val="4"/>
+        </w:numPr>
+        <w:shd w:val="clear" w:color="auto" w:fill="F5F5F5"/>
+        <w:spacing w:before="100" w:beforeAutospacing="1" w:after="100" w:afterAutospacing="1" w:line="240" w:lineRule="auto"/>
+        <w:rPr>
+          <w:rFonts w:ascii="Segoe UI" w:eastAsia="Times New Roman" w:hAnsi="Segoe UI" w:cs="Segoe UI"/>
+          <w:color w:val="1E1E1E"/>
+          <w:sz w:val="24"/>
+          <w:szCs w:val="24"/>
+        </w:rPr>
+      </w:pPr>
+      <w:r>
+        <w:rPr>
+          <w:rStyle w:val="Strong"/>
+          <w:rFonts w:ascii="Segoe UI" w:hAnsi="Segoe UI" w:cs="Segoe UI"/>
+          <w:color w:val="1E1E1E"/>
+          <w:shd w:val="clear" w:color="auto" w:fill="F5F5F5"/>
+        </w:rPr>
+        <w:t>Wizard</w:t>
+      </w:r>
+      <w:r>
+        <w:rPr>
+          <w:rFonts w:ascii="Segoe UI" w:hAnsi="Segoe UI" w:cs="Segoe UI"/>
+          <w:color w:val="1E1E1E"/>
+          <w:shd w:val="clear" w:color="auto" w:fill="F5F5F5"/>
+        </w:rPr>
+        <w:t>: Each feature has its own tab, and users navigate through tabs from left to right. Users can’t skip any tabs. </w:t>
+      </w:r>
+    </w:p>
+    <w:p>
+      <w:pPr>
+        <w:shd w:val="clear" w:color="auto" w:fill="F5F5F5"/>
+        <w:spacing w:before="100" w:beforeAutospacing="1" w:after="100" w:afterAutospacing="1" w:line="240" w:lineRule="auto"/>
+        <w:rPr>
+          <w:rFonts w:ascii="Segoe UI" w:eastAsia="Times New Roman" w:hAnsi="Segoe UI" w:cs="Segoe UI"/>
+          <w:sz w:val="24"/>
+          <w:szCs w:val="24"/>
+        </w:rPr>
+      </w:pPr>
+    </w:p>
+    <w:p>
+      <w:pPr>
+        <w:pStyle w:val="Heading2"/>
+        <w:shd w:val="clear" w:color="auto" w:fill="F5F5F5"/>
+        <w:rPr>
+          <w:rFonts w:ascii="Segoe UI" w:hAnsi="Segoe UI" w:cs="Segoe UI"/>
+          <w:color w:val="333333"/>
+        </w:rPr>
+      </w:pPr>
+      <w:r>
+        <w:rPr>
+          <w:rFonts w:ascii="Segoe UI" w:hAnsi="Segoe UI" w:cs="Segoe UI"/>
+          <w:color w:val="333333"/>
+        </w:rPr>
+        <w:lastRenderedPageBreak/>
+        <w:t>Configuration Field Set</w:t>
+      </w:r>
+    </w:p>
+    <w:p>
+      <w:pPr>
+        <w:pStyle w:val="NormalWeb"/>
+        <w:shd w:val="clear" w:color="auto" w:fill="F5F5F5"/>
+        <w:rPr>
+          <w:rFonts w:ascii="Segoe UI" w:hAnsi="Segoe UI" w:cs="Segoe UI"/>
+          <w:color w:val="1E1E1E"/>
+        </w:rPr>
+      </w:pPr>
+      <w:r>
+        <w:rPr>
+          <w:rFonts w:ascii="Segoe UI" w:hAnsi="Segoe UI" w:cs="Segoe UI"/>
+          <w:color w:val="1E1E1E"/>
+        </w:rPr>
+        <w:t>Features show five columns of information by default: Quantity, Product Code, Product Name, Product Description, and Unit Price. You can display different columns with field sets.</w:t>
+      </w:r>
+    </w:p>
+    <w:p>
+      <w:pPr>
+        <w:pStyle w:val="NormalWeb"/>
+        <w:shd w:val="clear" w:color="auto" w:fill="F5F5F5"/>
+        <w:rPr>
+          <w:rFonts w:ascii="Segoe UI" w:hAnsi="Segoe UI" w:cs="Segoe UI"/>
+          <w:color w:val="1E1E1E"/>
+        </w:rPr>
+      </w:pPr>
+      <w:r>
+        <w:rPr>
+          <w:rFonts w:ascii="Segoe UI" w:hAnsi="Segoe UI" w:cs="Segoe UI"/>
+          <w:color w:val="1E1E1E"/>
+        </w:rPr>
+        <w:t>For example, consider the Storage feature in the Desktop Computer bundle. You can’t tell by looking at the configuration page that there’s a limit to how many hard drives can fit in the computer. But if we display the Max Quantity field in the layout, sales reps know without guessing.</w:t>
+      </w:r>
+    </w:p>
+    <w:p>
+      <w:pPr>
+        <w:pStyle w:val="NormalWeb"/>
+        <w:shd w:val="clear" w:color="auto" w:fill="F5F5F5"/>
+        <w:rPr>
+          <w:rFonts w:ascii="Segoe UI" w:hAnsi="Segoe UI" w:cs="Segoe UI"/>
+          <w:color w:val="1E1E1E"/>
+        </w:rPr>
+      </w:pPr>
+      <w:r>
+        <w:rPr>
+          <w:rFonts w:ascii="Segoe UI" w:hAnsi="Segoe UI" w:cs="Segoe UI"/>
+          <w:color w:val="1E1E1E"/>
+        </w:rPr>
+        <w:t>One last thing about Configuration Field Sets: You can only put fields from the Product Option object into the field set. If you want information from the Product record to appear, create a formula field on the Product Option object that returns the value pulled from the Product field.</w:t>
+      </w:r>
+    </w:p>
+    <w:p>
+      <w:pPr>
+        <w:pStyle w:val="Heading2"/>
+        <w:shd w:val="clear" w:color="auto" w:fill="F5F5F5"/>
+        <w:rPr>
+          <w:rFonts w:ascii="Segoe UI" w:hAnsi="Segoe UI" w:cs="Segoe UI"/>
+          <w:color w:val="333333"/>
+        </w:rPr>
+      </w:pPr>
+      <w:r>
+        <w:rPr>
+          <w:rFonts w:ascii="Segoe UI" w:hAnsi="Segoe UI" w:cs="Segoe UI"/>
+          <w:color w:val="333333"/>
+        </w:rPr>
+        <w:t>Summary</w:t>
+      </w:r>
+    </w:p>
+    <w:p>
+      <w:pPr>
+        <w:pStyle w:val="NormalWeb"/>
+        <w:shd w:val="clear" w:color="auto" w:fill="F5F5F5"/>
+        <w:rPr>
+          <w:rFonts w:ascii="Segoe UI" w:hAnsi="Segoe UI" w:cs="Segoe UI"/>
+          <w:color w:val="1E1E1E"/>
+        </w:rPr>
+      </w:pPr>
+      <w:r>
+        <w:rPr>
+          <w:rFonts w:ascii="Segoe UI" w:hAnsi="Segoe UI" w:cs="Segoe UI"/>
+          <w:color w:val="1E1E1E"/>
+        </w:rPr>
+        <w:t>CPQ does a great job making the configuration experience intuitive for your sales reps, and with a few small tweaks, you can make it even better.</w:t>
+      </w:r>
+    </w:p>
+    <w:p>
+      <w:pPr>
+        <w:pStyle w:val="Heading2"/>
+        <w:shd w:val="clear" w:color="auto" w:fill="F5F5F5"/>
+        <w:rPr>
+          <w:rFonts w:ascii="Segoe UI" w:hAnsi="Segoe UI" w:cs="Segoe UI"/>
+          <w:color w:val="333333"/>
+        </w:rPr>
+      </w:pPr>
+      <w:r>
+        <w:rPr>
+          <w:rFonts w:ascii="Segoe UI" w:hAnsi="Segoe UI" w:cs="Segoe UI"/>
+          <w:color w:val="333333"/>
+        </w:rPr>
+        <w:t>Package Product Description</w:t>
+      </w:r>
+    </w:p>
+    <w:p>
+      <w:pPr>
+        <w:pStyle w:val="NormalWeb"/>
+        <w:shd w:val="clear" w:color="auto" w:fill="F5F5F5"/>
+        <w:rPr>
+          <w:rFonts w:ascii="Segoe UI" w:hAnsi="Segoe UI" w:cs="Segoe UI"/>
+          <w:color w:val="1E1E1E"/>
+        </w:rPr>
+      </w:pPr>
+      <w:r>
+        <w:rPr>
+          <w:rFonts w:ascii="Segoe UI" w:hAnsi="Segoe UI" w:cs="Segoe UI"/>
+          <w:color w:val="1E1E1E"/>
+        </w:rPr>
+        <w:t xml:space="preserve">The Package Product Description field is </w:t>
+      </w:r>
+      <w:proofErr w:type="gramStart"/>
+      <w:r>
+        <w:rPr>
+          <w:rFonts w:ascii="Segoe UI" w:hAnsi="Segoe UI" w:cs="Segoe UI"/>
+          <w:color w:val="1E1E1E"/>
+        </w:rPr>
+        <w:t>similar to</w:t>
+      </w:r>
+      <w:proofErr w:type="gramEnd"/>
+      <w:r>
+        <w:rPr>
+          <w:rFonts w:ascii="Segoe UI" w:hAnsi="Segoe UI" w:cs="Segoe UI"/>
+          <w:color w:val="1E1E1E"/>
+        </w:rPr>
+        <w:t xml:space="preserve"> Package Product Code, but you usually use this field to give information to the customer about the bundle in the form of friendly text. Using the Component Description and Component Description Position fields, you can concatenate whole sentences drawn from the selected options to construct a paragraph. These fields operate in the same way as the Package Product Code fields, using placeholders such as {1} in a Configured Description Pattern field.</w:t>
+      </w:r>
+    </w:p>
+    <w:p>
+      <w:pPr>
+        <w:pStyle w:val="Heading2"/>
+        <w:shd w:val="clear" w:color="auto" w:fill="F5F5F5"/>
+        <w:rPr>
+          <w:rFonts w:ascii="Segoe UI" w:hAnsi="Segoe UI" w:cs="Segoe UI"/>
+          <w:color w:val="333333"/>
+        </w:rPr>
+      </w:pPr>
+      <w:r>
+        <w:rPr>
+          <w:rFonts w:ascii="Segoe UI" w:hAnsi="Segoe UI" w:cs="Segoe UI"/>
+          <w:color w:val="333333"/>
+        </w:rPr>
+        <w:t>Summary</w:t>
+      </w:r>
+    </w:p>
+    <w:p>
+      <w:pPr>
+        <w:pStyle w:val="NormalWeb"/>
+        <w:shd w:val="clear" w:color="auto" w:fill="F5F5F5"/>
+        <w:rPr>
+          <w:rFonts w:ascii="Segoe UI" w:hAnsi="Segoe UI" w:cs="Segoe UI"/>
+          <w:color w:val="1E1E1E"/>
+        </w:rPr>
+      </w:pPr>
+      <w:r>
+        <w:rPr>
+          <w:rFonts w:ascii="Segoe UI" w:hAnsi="Segoe UI" w:cs="Segoe UI"/>
+          <w:color w:val="1E1E1E"/>
+        </w:rPr>
+        <w:t>You can use configured code and description patterns to make it even easier for your sales reps to put together a quote. They can add all the right parts in just a few clicks, and the right product descriptions are ready to go. We now have a truly hassle-free configuration experience. Good job, admin!</w:t>
+      </w:r>
+    </w:p>
+    <w:p>
+      <w:pPr>
+        <w:shd w:val="clear" w:color="auto" w:fill="F5F5F5"/>
+        <w:spacing w:before="100" w:beforeAutospacing="1" w:after="100" w:afterAutospacing="1" w:line="240" w:lineRule="auto"/>
+        <w:rPr>
+          <w:rFonts w:ascii="Segoe UI" w:eastAsia="Times New Roman" w:hAnsi="Segoe UI" w:cs="Segoe UI"/>
+          <w:color w:val="1E1E1E"/>
+          <w:sz w:val="24"/>
+          <w:szCs w:val="24"/>
+        </w:rPr>
+      </w:pPr>
+    </w:p>
     <w:sectPr>
       <w:pgSz w:w="12240" w:h="15840"/>
       <w:pgMar w:top="1440" w:right="1440" w:bottom="1440" w:left="1440" w:header="720" w:footer="720" w:gutter="0"/>
@@ -2282,6 +3814,56 @@
     </w:sectPr>
   </w:body>
 </w:document>
+</file>
+
+<file path=word/endnotes.xml><?xml version="1.0" encoding="utf-8"?>
+<w:endnotes xmlns:wpc="http://schemas.microsoft.com/office/word/2010/wordprocessingCanvas" xmlns:cx="http://schemas.microsoft.com/office/drawing/2014/chartex" xmlns:cx1="http://schemas.microsoft.com/office/drawing/2015/9/8/chartex" xmlns:cx2="http://schemas.microsoft.com/office/drawing/2015/10/21/chartex" xmlns:cx3="http://schemas.microsoft.com/office/drawing/2016/5/9/chartex" xmlns:cx4="http://schemas.microsoft.com/office/drawing/2016/5/10/chartex" xmlns:cx5="http://schemas.microsoft.com/office/drawing/2016/5/11/chartex" xmlns:cx6="http://schemas.microsoft.com/office/drawing/2016/5/12/chartex" xmlns:cx7="http://schemas.microsoft.com/office/drawing/2016/5/13/chartex" xmlns:cx8="http://schemas.microsoft.com/office/drawing/2016/5/14/chartex" xmlns:mc="http://schemas.openxmlformats.org/markup-compatibility/2006" xmlns:aink="http://schemas.microsoft.com/office/drawing/2016/ink" xmlns:am3d="http://schemas.microsoft.com/office/drawing/2017/model3d" xmlns:o="urn:schemas-microsoft-com:office:office" xmlns:r="http://schemas.openxmlformats.org/officeDocument/2006/relationships" xmlns:m="http://schemas.openxmlformats.org/officeDocument/2006/math" xmlns:v="urn:schemas-microsoft-com:vml" xmlns:wp14="http://schemas.microsoft.com/office/word/2010/wordprocessingDrawing" xmlns:wp="http://schemas.openxmlformats.org/drawingml/2006/wordprocessingDrawing" xmlns:w10="urn:schemas-microsoft-com:office:word" xmlns:w="http://schemas.openxmlformats.org/wordprocessingml/2006/main" xmlns:w14="http://schemas.microsoft.com/office/word/2010/wordml" xmlns:w15="http://schemas.microsoft.com/office/word/2012/wordml" xmlns:w16cex="http://schemas.microsoft.com/office/word/2018/wordml/cex" xmlns:w16cid="http://schemas.microsoft.com/office/word/2016/wordml/cid" xmlns:w16="http://schemas.microsoft.com/office/word/2018/wordml" xmlns:w16se="http://schemas.microsoft.com/office/word/2015/wordml/symex" xmlns:wpg="http://schemas.microsoft.com/office/word/2010/wordprocessingGroup" xmlns:wpi="http://schemas.microsoft.com/office/word/2010/wordprocessingInk" xmlns:wne="http://schemas.microsoft.com/office/word/2006/wordml" xmlns:wps="http://schemas.microsoft.com/office/word/2010/wordprocessingShape" mc:Ignorable="w14 w15 w16se w16cid w16 w16cex wp14">
+  <w:endnote w:type="separator" w:id="-1">
+    <w:p>
+      <w:pPr>
+        <w:spacing w:after="0" w:line="240" w:lineRule="auto"/>
+      </w:pPr>
+      <w:r>
+        <w:separator/>
+      </w:r>
+    </w:p>
+  </w:endnote>
+  <w:endnote w:type="continuationSeparator" w:id="0">
+    <w:p>
+      <w:pPr>
+        <w:spacing w:after="0" w:line="240" w:lineRule="auto"/>
+      </w:pPr>
+      <w:r>
+        <w:continuationSeparator/>
+      </w:r>
+    </w:p>
+  </w:endnote>
+</w:endnotes>
+</file>
+
+<file path=word/footnotes.xml><?xml version="1.0" encoding="utf-8"?>
+<w:footnotes xmlns:wpc="http://schemas.microsoft.com/office/word/2010/wordprocessingCanvas" xmlns:cx="http://schemas.microsoft.com/office/drawing/2014/chartex" xmlns:cx1="http://schemas.microsoft.com/office/drawing/2015/9/8/chartex" xmlns:cx2="http://schemas.microsoft.com/office/drawing/2015/10/21/chartex" xmlns:cx3="http://schemas.microsoft.com/office/drawing/2016/5/9/chartex" xmlns:cx4="http://schemas.microsoft.com/office/drawing/2016/5/10/chartex" xmlns:cx5="http://schemas.microsoft.com/office/drawing/2016/5/11/chartex" xmlns:cx6="http://schemas.microsoft.com/office/drawing/2016/5/12/chartex" xmlns:cx7="http://schemas.microsoft.com/office/drawing/2016/5/13/chartex" xmlns:cx8="http://schemas.microsoft.com/office/drawing/2016/5/14/chartex" xmlns:mc="http://schemas.openxmlformats.org/markup-compatibility/2006" xmlns:aink="http://schemas.microsoft.com/office/drawing/2016/ink" xmlns:am3d="http://schemas.microsoft.com/office/drawing/2017/model3d" xmlns:o="urn:schemas-microsoft-com:office:office" xmlns:r="http://schemas.openxmlformats.org/officeDocument/2006/relationships" xmlns:m="http://schemas.openxmlformats.org/officeDocument/2006/math" xmlns:v="urn:schemas-microsoft-com:vml" xmlns:wp14="http://schemas.microsoft.com/office/word/2010/wordprocessingDrawing" xmlns:wp="http://schemas.openxmlformats.org/drawingml/2006/wordprocessingDrawing" xmlns:w10="urn:schemas-microsoft-com:office:word" xmlns:w="http://schemas.openxmlformats.org/wordprocessingml/2006/main" xmlns:w14="http://schemas.microsoft.com/office/word/2010/wordml" xmlns:w15="http://schemas.microsoft.com/office/word/2012/wordml" xmlns:w16cex="http://schemas.microsoft.com/office/word/2018/wordml/cex" xmlns:w16cid="http://schemas.microsoft.com/office/word/2016/wordml/cid" xmlns:w16="http://schemas.microsoft.com/office/word/2018/wordml" xmlns:w16se="http://schemas.microsoft.com/office/word/2015/wordml/symex" xmlns:wpg="http://schemas.microsoft.com/office/word/2010/wordprocessingGroup" xmlns:wpi="http://schemas.microsoft.com/office/word/2010/wordprocessingInk" xmlns:wne="http://schemas.microsoft.com/office/word/2006/wordml" xmlns:wps="http://schemas.microsoft.com/office/word/2010/wordprocessingShape" mc:Ignorable="w14 w15 w16se w16cid w16 w16cex wp14">
+  <w:footnote w:type="separator" w:id="-1">
+    <w:p>
+      <w:pPr>
+        <w:spacing w:after="0" w:line="240" w:lineRule="auto"/>
+      </w:pPr>
+      <w:r>
+        <w:separator/>
+      </w:r>
+    </w:p>
+  </w:footnote>
+  <w:footnote w:type="continuationSeparator" w:id="0">
+    <w:p>
+      <w:pPr>
+        <w:spacing w:after="0" w:line="240" w:lineRule="auto"/>
+      </w:pPr>
+      <w:r>
+        <w:continuationSeparator/>
+      </w:r>
+    </w:p>
+  </w:footnote>
+</w:footnotes>
 </file>
 
 <file path=word/numbering.xml><?xml version="1.0" encoding="utf-8"?>
@@ -2584,11 +4166,315 @@
       </w:rPr>
     </w:lvl>
   </w:abstractNum>
+  <w:abstractNum w:abstractNumId="2" w15:restartNumberingAfterBreak="0">
+    <w:nsid w:val="423075C3"/>
+    <w:multiLevelType w:val="multilevel"/>
+    <w:tmpl w:val="2876A7DE"/>
+    <w:lvl w:ilvl="0">
+      <w:start w:val="1"/>
+      <w:numFmt w:val="bullet"/>
+      <w:lvlText w:val=""/>
+      <w:lvlJc w:val="left"/>
+      <w:pPr>
+        <w:tabs>
+          <w:tab w:val="num" w:pos="720"/>
+        </w:tabs>
+        <w:ind w:left="720" w:hanging="360"/>
+      </w:pPr>
+      <w:rPr>
+        <w:rFonts w:ascii="Symbol" w:hAnsi="Symbol" w:hint="default"/>
+        <w:sz w:val="20"/>
+      </w:rPr>
+    </w:lvl>
+    <w:lvl w:ilvl="1" w:tentative="1">
+      <w:start w:val="1"/>
+      <w:numFmt w:val="bullet"/>
+      <w:lvlText w:val=""/>
+      <w:lvlJc w:val="left"/>
+      <w:pPr>
+        <w:tabs>
+          <w:tab w:val="num" w:pos="1440"/>
+        </w:tabs>
+        <w:ind w:left="1440" w:hanging="360"/>
+      </w:pPr>
+      <w:rPr>
+        <w:rFonts w:ascii="Symbol" w:hAnsi="Symbol" w:hint="default"/>
+        <w:sz w:val="20"/>
+      </w:rPr>
+    </w:lvl>
+    <w:lvl w:ilvl="2" w:tentative="1">
+      <w:start w:val="1"/>
+      <w:numFmt w:val="bullet"/>
+      <w:lvlText w:val=""/>
+      <w:lvlJc w:val="left"/>
+      <w:pPr>
+        <w:tabs>
+          <w:tab w:val="num" w:pos="2160"/>
+        </w:tabs>
+        <w:ind w:left="2160" w:hanging="360"/>
+      </w:pPr>
+      <w:rPr>
+        <w:rFonts w:ascii="Symbol" w:hAnsi="Symbol" w:hint="default"/>
+        <w:sz w:val="20"/>
+      </w:rPr>
+    </w:lvl>
+    <w:lvl w:ilvl="3" w:tentative="1">
+      <w:start w:val="1"/>
+      <w:numFmt w:val="bullet"/>
+      <w:lvlText w:val=""/>
+      <w:lvlJc w:val="left"/>
+      <w:pPr>
+        <w:tabs>
+          <w:tab w:val="num" w:pos="2880"/>
+        </w:tabs>
+        <w:ind w:left="2880" w:hanging="360"/>
+      </w:pPr>
+      <w:rPr>
+        <w:rFonts w:ascii="Symbol" w:hAnsi="Symbol" w:hint="default"/>
+        <w:sz w:val="20"/>
+      </w:rPr>
+    </w:lvl>
+    <w:lvl w:ilvl="4" w:tentative="1">
+      <w:start w:val="1"/>
+      <w:numFmt w:val="bullet"/>
+      <w:lvlText w:val=""/>
+      <w:lvlJc w:val="left"/>
+      <w:pPr>
+        <w:tabs>
+          <w:tab w:val="num" w:pos="3600"/>
+        </w:tabs>
+        <w:ind w:left="3600" w:hanging="360"/>
+      </w:pPr>
+      <w:rPr>
+        <w:rFonts w:ascii="Symbol" w:hAnsi="Symbol" w:hint="default"/>
+        <w:sz w:val="20"/>
+      </w:rPr>
+    </w:lvl>
+    <w:lvl w:ilvl="5" w:tentative="1">
+      <w:start w:val="1"/>
+      <w:numFmt w:val="bullet"/>
+      <w:lvlText w:val=""/>
+      <w:lvlJc w:val="left"/>
+      <w:pPr>
+        <w:tabs>
+          <w:tab w:val="num" w:pos="4320"/>
+        </w:tabs>
+        <w:ind w:left="4320" w:hanging="360"/>
+      </w:pPr>
+      <w:rPr>
+        <w:rFonts w:ascii="Symbol" w:hAnsi="Symbol" w:hint="default"/>
+        <w:sz w:val="20"/>
+      </w:rPr>
+    </w:lvl>
+    <w:lvl w:ilvl="6" w:tentative="1">
+      <w:start w:val="1"/>
+      <w:numFmt w:val="bullet"/>
+      <w:lvlText w:val=""/>
+      <w:lvlJc w:val="left"/>
+      <w:pPr>
+        <w:tabs>
+          <w:tab w:val="num" w:pos="5040"/>
+        </w:tabs>
+        <w:ind w:left="5040" w:hanging="360"/>
+      </w:pPr>
+      <w:rPr>
+        <w:rFonts w:ascii="Symbol" w:hAnsi="Symbol" w:hint="default"/>
+        <w:sz w:val="20"/>
+      </w:rPr>
+    </w:lvl>
+    <w:lvl w:ilvl="7" w:tentative="1">
+      <w:start w:val="1"/>
+      <w:numFmt w:val="bullet"/>
+      <w:lvlText w:val=""/>
+      <w:lvlJc w:val="left"/>
+      <w:pPr>
+        <w:tabs>
+          <w:tab w:val="num" w:pos="5760"/>
+        </w:tabs>
+        <w:ind w:left="5760" w:hanging="360"/>
+      </w:pPr>
+      <w:rPr>
+        <w:rFonts w:ascii="Symbol" w:hAnsi="Symbol" w:hint="default"/>
+        <w:sz w:val="20"/>
+      </w:rPr>
+    </w:lvl>
+    <w:lvl w:ilvl="8" w:tentative="1">
+      <w:start w:val="1"/>
+      <w:numFmt w:val="bullet"/>
+      <w:lvlText w:val=""/>
+      <w:lvlJc w:val="left"/>
+      <w:pPr>
+        <w:tabs>
+          <w:tab w:val="num" w:pos="6480"/>
+        </w:tabs>
+        <w:ind w:left="6480" w:hanging="360"/>
+      </w:pPr>
+      <w:rPr>
+        <w:rFonts w:ascii="Symbol" w:hAnsi="Symbol" w:hint="default"/>
+        <w:sz w:val="20"/>
+      </w:rPr>
+    </w:lvl>
+  </w:abstractNum>
+  <w:abstractNum w:abstractNumId="3" w15:restartNumberingAfterBreak="0">
+    <w:nsid w:val="6A534D98"/>
+    <w:multiLevelType w:val="multilevel"/>
+    <w:tmpl w:val="1C30BB62"/>
+    <w:lvl w:ilvl="0">
+      <w:start w:val="1"/>
+      <w:numFmt w:val="bullet"/>
+      <w:lvlText w:val=""/>
+      <w:lvlJc w:val="left"/>
+      <w:pPr>
+        <w:tabs>
+          <w:tab w:val="num" w:pos="720"/>
+        </w:tabs>
+        <w:ind w:left="720" w:hanging="360"/>
+      </w:pPr>
+      <w:rPr>
+        <w:rFonts w:ascii="Symbol" w:hAnsi="Symbol" w:hint="default"/>
+        <w:sz w:val="20"/>
+      </w:rPr>
+    </w:lvl>
+    <w:lvl w:ilvl="1" w:tentative="1">
+      <w:start w:val="1"/>
+      <w:numFmt w:val="bullet"/>
+      <w:lvlText w:val=""/>
+      <w:lvlJc w:val="left"/>
+      <w:pPr>
+        <w:tabs>
+          <w:tab w:val="num" w:pos="1440"/>
+        </w:tabs>
+        <w:ind w:left="1440" w:hanging="360"/>
+      </w:pPr>
+      <w:rPr>
+        <w:rFonts w:ascii="Symbol" w:hAnsi="Symbol" w:hint="default"/>
+        <w:sz w:val="20"/>
+      </w:rPr>
+    </w:lvl>
+    <w:lvl w:ilvl="2" w:tentative="1">
+      <w:start w:val="1"/>
+      <w:numFmt w:val="bullet"/>
+      <w:lvlText w:val=""/>
+      <w:lvlJc w:val="left"/>
+      <w:pPr>
+        <w:tabs>
+          <w:tab w:val="num" w:pos="2160"/>
+        </w:tabs>
+        <w:ind w:left="2160" w:hanging="360"/>
+      </w:pPr>
+      <w:rPr>
+        <w:rFonts w:ascii="Symbol" w:hAnsi="Symbol" w:hint="default"/>
+        <w:sz w:val="20"/>
+      </w:rPr>
+    </w:lvl>
+    <w:lvl w:ilvl="3" w:tentative="1">
+      <w:start w:val="1"/>
+      <w:numFmt w:val="bullet"/>
+      <w:lvlText w:val=""/>
+      <w:lvlJc w:val="left"/>
+      <w:pPr>
+        <w:tabs>
+          <w:tab w:val="num" w:pos="2880"/>
+        </w:tabs>
+        <w:ind w:left="2880" w:hanging="360"/>
+      </w:pPr>
+      <w:rPr>
+        <w:rFonts w:ascii="Symbol" w:hAnsi="Symbol" w:hint="default"/>
+        <w:sz w:val="20"/>
+      </w:rPr>
+    </w:lvl>
+    <w:lvl w:ilvl="4" w:tentative="1">
+      <w:start w:val="1"/>
+      <w:numFmt w:val="bullet"/>
+      <w:lvlText w:val=""/>
+      <w:lvlJc w:val="left"/>
+      <w:pPr>
+        <w:tabs>
+          <w:tab w:val="num" w:pos="3600"/>
+        </w:tabs>
+        <w:ind w:left="3600" w:hanging="360"/>
+      </w:pPr>
+      <w:rPr>
+        <w:rFonts w:ascii="Symbol" w:hAnsi="Symbol" w:hint="default"/>
+        <w:sz w:val="20"/>
+      </w:rPr>
+    </w:lvl>
+    <w:lvl w:ilvl="5" w:tentative="1">
+      <w:start w:val="1"/>
+      <w:numFmt w:val="bullet"/>
+      <w:lvlText w:val=""/>
+      <w:lvlJc w:val="left"/>
+      <w:pPr>
+        <w:tabs>
+          <w:tab w:val="num" w:pos="4320"/>
+        </w:tabs>
+        <w:ind w:left="4320" w:hanging="360"/>
+      </w:pPr>
+      <w:rPr>
+        <w:rFonts w:ascii="Symbol" w:hAnsi="Symbol" w:hint="default"/>
+        <w:sz w:val="20"/>
+      </w:rPr>
+    </w:lvl>
+    <w:lvl w:ilvl="6" w:tentative="1">
+      <w:start w:val="1"/>
+      <w:numFmt w:val="bullet"/>
+      <w:lvlText w:val=""/>
+      <w:lvlJc w:val="left"/>
+      <w:pPr>
+        <w:tabs>
+          <w:tab w:val="num" w:pos="5040"/>
+        </w:tabs>
+        <w:ind w:left="5040" w:hanging="360"/>
+      </w:pPr>
+      <w:rPr>
+        <w:rFonts w:ascii="Symbol" w:hAnsi="Symbol" w:hint="default"/>
+        <w:sz w:val="20"/>
+      </w:rPr>
+    </w:lvl>
+    <w:lvl w:ilvl="7" w:tentative="1">
+      <w:start w:val="1"/>
+      <w:numFmt w:val="bullet"/>
+      <w:lvlText w:val=""/>
+      <w:lvlJc w:val="left"/>
+      <w:pPr>
+        <w:tabs>
+          <w:tab w:val="num" w:pos="5760"/>
+        </w:tabs>
+        <w:ind w:left="5760" w:hanging="360"/>
+      </w:pPr>
+      <w:rPr>
+        <w:rFonts w:ascii="Symbol" w:hAnsi="Symbol" w:hint="default"/>
+        <w:sz w:val="20"/>
+      </w:rPr>
+    </w:lvl>
+    <w:lvl w:ilvl="8" w:tentative="1">
+      <w:start w:val="1"/>
+      <w:numFmt w:val="bullet"/>
+      <w:lvlText w:val=""/>
+      <w:lvlJc w:val="left"/>
+      <w:pPr>
+        <w:tabs>
+          <w:tab w:val="num" w:pos="6480"/>
+        </w:tabs>
+        <w:ind w:left="6480" w:hanging="360"/>
+      </w:pPr>
+      <w:rPr>
+        <w:rFonts w:ascii="Symbol" w:hAnsi="Symbol" w:hint="default"/>
+        <w:sz w:val="20"/>
+      </w:rPr>
+    </w:lvl>
+  </w:abstractNum>
   <w:num w:numId="1">
     <w:abstractNumId w:val="1"/>
   </w:num>
   <w:num w:numId="2">
     <w:abstractNumId w:val="0"/>
+  </w:num>
+  <w:num w:numId="3">
+    <w:abstractNumId w:val="2"/>
+  </w:num>
+  <w:num w:numId="4">
+    <w:abstractNumId w:val="3"/>
   </w:num>
 </w:numbering>
 </file>

</xml_diff>